<commit_message>
Update Session 1/Answer questions.docx
</commit_message>
<xml_diff>
--- a/Session 1/Answer questions.docx
+++ b/Session 1/Answer questions.docx
@@ -127,6 +127,22 @@
           <w:numId w:val="1"/>
         </w:numPr>
       </w:pPr>
+      <w:r>
+        <w:rPr>
+          <w:rFonts w:ascii="Arial" w:hAnsi="Arial" w:cs="Arial"/>
+          <w:color w:val="222222"/>
+          <w:shd w:val="clear" w:color="auto" w:fill="FFFFFF"/>
+        </w:rPr>
+        <w:t xml:space="preserve">Name start with numbers, </w:t>
+      </w:r>
+      <w:r>
+        <w:rPr>
+          <w:rFonts w:ascii="Arial" w:hAnsi="Arial" w:cs="Arial"/>
+          <w:color w:val="222222"/>
+          <w:shd w:val="clear" w:color="auto" w:fill="FFFFFF"/>
+        </w:rPr>
+        <w:t>same as keywords</w:t>
+      </w:r>
       <w:bookmarkStart w:id="0" w:name="_GoBack"/>
       <w:bookmarkEnd w:id="0"/>
     </w:p>

</xml_diff>